<commit_message>
Report only shows the url without parameters, getter to pages list
- isExplored(url, exploredList)
- removeParameter()
- getPages
</commit_message>
<xml_diff>
--- a/swen-331-fuzzer/FuzzerReadMe.docx
+++ b/swen-331-fuzzer/FuzzerReadMe.docx
@@ -249,236 +249,231 @@
       </w:r>
       <w:proofErr w:type="spellEnd"/>
       <w:r>
-        <w:t xml:space="preserve"> jar file is lo</w:t>
+        <w:t xml:space="preserve"> jar file is located</w:t>
+      </w:r>
+      <w:r>
+        <w:t>, required</w:t>
+      </w:r>
+      <w:r>
+        <w:t>;</w:t>
+      </w:r>
+    </w:p>
+    <w:p>
+      <w:pPr>
+        <w:pStyle w:val="ListParagraph"/>
+        <w:ind w:left="2160"/>
+      </w:pPr>
+      <w:r>
+        <w:t xml:space="preserve">Discover: uses the discover features of the </w:t>
+      </w:r>
+      <w:proofErr w:type="spellStart"/>
+      <w:r>
+        <w:t>fuzzer</w:t>
+      </w:r>
+      <w:proofErr w:type="spellEnd"/>
+      <w:r>
+        <w:t>, required</w:t>
+      </w:r>
+      <w:r>
+        <w:t>;</w:t>
+      </w:r>
+    </w:p>
+    <w:p>
+      <w:pPr>
+        <w:pStyle w:val="ListParagraph"/>
+        <w:ind w:left="2160"/>
+      </w:pPr>
+      <w:r>
+        <w:t>URL: the domain of the tested site</w:t>
+      </w:r>
+      <w:r>
+        <w:t>, required</w:t>
+      </w:r>
+      <w:r>
+        <w:t>;</w:t>
+      </w:r>
+    </w:p>
+    <w:p>
+      <w:pPr>
+        <w:pStyle w:val="ListParagraph"/>
+        <w:ind w:left="2160"/>
+      </w:pPr>
+      <w:r>
+        <w:t>--common-words=com.txt</w:t>
+      </w:r>
+      <w:r>
+        <w:t>: this parameter is required and uses a specified file containing a list of words to “guess” possible pages</w:t>
+      </w:r>
+      <w:r>
+        <w:t>, required;</w:t>
+      </w:r>
+    </w:p>
+    <w:p>
+      <w:pPr>
+        <w:pStyle w:val="ListParagraph"/>
+        <w:ind w:left="2160"/>
+      </w:pPr>
+    </w:p>
+    <w:p>
+      <w:pPr>
+        <w:pStyle w:val="ListParagraph"/>
+        <w:ind w:left="2160"/>
+      </w:pPr>
+      <w:r>
+        <w:t>Example of the command:</w:t>
+      </w:r>
+    </w:p>
+    <w:p>
+      <w:pPr>
+        <w:pStyle w:val="ListParagraph"/>
+        <w:ind w:left="2160"/>
+      </w:pPr>
+      <w:r>
+        <w:t xml:space="preserve">Java –jar </w:t>
+      </w:r>
+      <w:r>
+        <w:t>discover http://127.0.0.1/dvwa/login.php --common-words=com.txt</w:t>
+      </w:r>
+    </w:p>
+    <w:p>
+      <w:pPr>
+        <w:pStyle w:val="ListParagraph"/>
+        <w:ind w:left="2160"/>
+      </w:pPr>
+    </w:p>
+    <w:p>
+      <w:pPr>
+        <w:pStyle w:val="ListParagraph"/>
+        <w:ind w:left="2160"/>
+      </w:pPr>
+      <w:r>
+        <w:t xml:space="preserve">Another feature of the </w:t>
+      </w:r>
+      <w:proofErr w:type="spellStart"/>
+      <w:r>
+        <w:t>Fuzzer</w:t>
+      </w:r>
+      <w:proofErr w:type="spellEnd"/>
+      <w:r>
+        <w:t xml:space="preserve"> </w:t>
+      </w:r>
+      <w:r>
+        <w:t xml:space="preserve">that </w:t>
+      </w:r>
+      <w:r>
+        <w:t xml:space="preserve">can be used when in sites that require login is the parameter </w:t>
+      </w:r>
+      <w:r>
+        <w:t>--custom-</w:t>
+      </w:r>
+      <w:proofErr w:type="spellStart"/>
+      <w:r>
+        <w:t>auth</w:t>
+      </w:r>
+      <w:proofErr w:type="spellEnd"/>
+      <w:r>
+        <w:t>,</w:t>
+      </w:r>
+      <w:r>
+        <w:t xml:space="preserve"> it is an optional parameter,</w:t>
+      </w:r>
+      <w:r>
+        <w:t xml:space="preserve"> in this release this feature is available in two domains, </w:t>
+      </w:r>
+      <w:proofErr w:type="gramStart"/>
+      <w:r>
+        <w:t>they</w:t>
+      </w:r>
+      <w:proofErr w:type="gramEnd"/>
+      <w:r>
+        <w:t xml:space="preserve"> are: DVWA, </w:t>
+      </w:r>
+      <w:proofErr w:type="spellStart"/>
+      <w:r>
+        <w:t>Bodgeit</w:t>
+      </w:r>
+      <w:proofErr w:type="spellEnd"/>
+      <w:r>
+        <w:t>. To use this feature type the command bellow:</w:t>
+      </w:r>
+    </w:p>
+    <w:p>
+      <w:pPr>
+        <w:pStyle w:val="ListParagraph"/>
+        <w:ind w:left="2160"/>
+      </w:pPr>
+    </w:p>
+    <w:p>
+      <w:pPr>
+        <w:pStyle w:val="ListParagraph"/>
+        <w:ind w:left="2160"/>
+      </w:pPr>
+      <w:proofErr w:type="gramStart"/>
+      <w:r>
+        <w:t>discover</w:t>
+      </w:r>
+      <w:proofErr w:type="gramEnd"/>
+      <w:r>
+        <w:t xml:space="preserve"> http://127.0.0.1/dvwa/login.php --custom-</w:t>
+      </w:r>
+      <w:proofErr w:type="spellStart"/>
+      <w:r>
+        <w:t>auth</w:t>
+      </w:r>
+      <w:proofErr w:type="spellEnd"/>
+      <w:r>
+        <w:t>=</w:t>
+      </w:r>
+      <w:proofErr w:type="spellStart"/>
+      <w:r>
+        <w:t>dvwa</w:t>
+      </w:r>
+      <w:proofErr w:type="spellEnd"/>
+      <w:r>
+        <w:t xml:space="preserve"> --common-words=com.txt</w:t>
+      </w:r>
+    </w:p>
+    <w:p>
+      <w:pPr>
+        <w:pStyle w:val="ListParagraph"/>
+        <w:ind w:left="2160"/>
+      </w:pPr>
+      <w:r>
+        <w:t>OR</w:t>
+      </w:r>
+    </w:p>
+    <w:p>
+      <w:pPr>
+        <w:pStyle w:val="ListParagraph"/>
+        <w:ind w:left="2160"/>
+      </w:pPr>
+      <w:r>
+        <w:t xml:space="preserve">discover </w:t>
+      </w:r>
+      <w:r>
+        <w:t xml:space="preserve">http://127.0.0.1:8080/bodgeit/ </w:t>
+      </w:r>
+      <w:r>
+        <w:t>--custom-</w:t>
+      </w:r>
+      <w:proofErr w:type="spellStart"/>
+      <w:r>
+        <w:t>auth</w:t>
+      </w:r>
+      <w:proofErr w:type="spellEnd"/>
+      <w:r>
+        <w:t>=</w:t>
+      </w:r>
+      <w:proofErr w:type="spellStart"/>
+      <w:r>
+        <w:t>bodgeit</w:t>
+      </w:r>
+      <w:proofErr w:type="spellEnd"/>
+      <w:r>
+        <w:t xml:space="preserve"> --common-words=com.txt</w:t>
       </w:r>
       <w:bookmarkStart w:id="0" w:name="_GoBack"/>
       <w:bookmarkEnd w:id="0"/>
-      <w:r>
-        <w:t>cated</w:t>
-      </w:r>
-      <w:r>
-        <w:t>, required</w:t>
-      </w:r>
-      <w:r>
-        <w:t>;</w:t>
-      </w:r>
-    </w:p>
-    <w:p>
-      <w:pPr>
-        <w:pStyle w:val="ListParagraph"/>
-        <w:ind w:left="2160"/>
-      </w:pPr>
-      <w:r>
-        <w:t xml:space="preserve">Discover: uses the discover features of the </w:t>
-      </w:r>
-      <w:proofErr w:type="spellStart"/>
-      <w:r>
-        <w:t>fuzzer</w:t>
-      </w:r>
-      <w:proofErr w:type="spellEnd"/>
-      <w:r>
-        <w:t>, required</w:t>
-      </w:r>
-      <w:r>
-        <w:t>;</w:t>
-      </w:r>
-    </w:p>
-    <w:p>
-      <w:pPr>
-        <w:pStyle w:val="ListParagraph"/>
-        <w:ind w:left="2160"/>
-      </w:pPr>
-      <w:r>
-        <w:t>URL: the domain of the tested site</w:t>
-      </w:r>
-      <w:r>
-        <w:t>, required</w:t>
-      </w:r>
-      <w:r>
-        <w:t>;</w:t>
-      </w:r>
-    </w:p>
-    <w:p>
-      <w:pPr>
-        <w:pStyle w:val="ListParagraph"/>
-        <w:ind w:left="2160"/>
-      </w:pPr>
-      <w:r>
-        <w:t>--common-words=com.txt</w:t>
-      </w:r>
-      <w:r>
-        <w:t>: this parameter is required and uses a specified file containing a list of words to “guess” possible pages</w:t>
-      </w:r>
-      <w:r>
-        <w:t>, required</w:t>
-      </w:r>
-      <w:r>
-        <w:t>;</w:t>
-      </w:r>
-    </w:p>
-    <w:p>
-      <w:pPr>
-        <w:pStyle w:val="ListParagraph"/>
-        <w:ind w:left="2160"/>
-      </w:pPr>
-    </w:p>
-    <w:p>
-      <w:pPr>
-        <w:pStyle w:val="ListParagraph"/>
-        <w:ind w:left="2160"/>
-      </w:pPr>
-      <w:r>
-        <w:t>Example of the command:</w:t>
-      </w:r>
-    </w:p>
-    <w:p>
-      <w:pPr>
-        <w:pStyle w:val="ListParagraph"/>
-        <w:ind w:left="2160"/>
-      </w:pPr>
-      <w:r>
-        <w:t xml:space="preserve">Java –jar </w:t>
-      </w:r>
-      <w:r>
-        <w:t>discover http://127.0.0.1/dvwa/login.php --common-words=com.txt</w:t>
-      </w:r>
-    </w:p>
-    <w:p>
-      <w:pPr>
-        <w:pStyle w:val="ListParagraph"/>
-        <w:ind w:left="2160"/>
-      </w:pPr>
-    </w:p>
-    <w:p>
-      <w:pPr>
-        <w:pStyle w:val="ListParagraph"/>
-        <w:ind w:left="2160"/>
-      </w:pPr>
-      <w:r>
-        <w:t xml:space="preserve">Another feature of the </w:t>
-      </w:r>
-      <w:proofErr w:type="spellStart"/>
-      <w:r>
-        <w:t>Fuzzer</w:t>
-      </w:r>
-      <w:proofErr w:type="spellEnd"/>
-      <w:r>
-        <w:t xml:space="preserve"> </w:t>
-      </w:r>
-      <w:r>
-        <w:t xml:space="preserve">that </w:t>
-      </w:r>
-      <w:r>
-        <w:t xml:space="preserve">can be used when in sites that require login is the parameter </w:t>
-      </w:r>
-      <w:r>
-        <w:t>--custom-</w:t>
-      </w:r>
-      <w:proofErr w:type="spellStart"/>
-      <w:r>
-        <w:t>auth</w:t>
-      </w:r>
-      <w:proofErr w:type="spellEnd"/>
-      <w:r>
-        <w:t>,</w:t>
-      </w:r>
-      <w:r>
-        <w:t xml:space="preserve"> it is an optional parameter,</w:t>
-      </w:r>
-      <w:r>
-        <w:t xml:space="preserve"> in this release this feature is available in two domains, </w:t>
-      </w:r>
-      <w:proofErr w:type="gramStart"/>
-      <w:r>
-        <w:t>they</w:t>
-      </w:r>
-      <w:proofErr w:type="gramEnd"/>
-      <w:r>
-        <w:t xml:space="preserve"> are: DVWA, </w:t>
-      </w:r>
-      <w:proofErr w:type="spellStart"/>
-      <w:r>
-        <w:t>Bodgeit</w:t>
-      </w:r>
-      <w:proofErr w:type="spellEnd"/>
-      <w:r>
-        <w:t>. To use this feature type the command bellow:</w:t>
-      </w:r>
-    </w:p>
-    <w:p>
-      <w:pPr>
-        <w:pStyle w:val="ListParagraph"/>
-        <w:ind w:left="2160"/>
-      </w:pPr>
-    </w:p>
-    <w:p>
-      <w:pPr>
-        <w:pStyle w:val="ListParagraph"/>
-        <w:ind w:left="2160"/>
-      </w:pPr>
-      <w:proofErr w:type="gramStart"/>
-      <w:r>
-        <w:t>discover</w:t>
-      </w:r>
-      <w:proofErr w:type="gramEnd"/>
-      <w:r>
-        <w:t xml:space="preserve"> http://127.0.0.1/dvwa/login.php --custom-</w:t>
-      </w:r>
-      <w:proofErr w:type="spellStart"/>
-      <w:r>
-        <w:t>auth</w:t>
-      </w:r>
-      <w:proofErr w:type="spellEnd"/>
-      <w:r>
-        <w:t>=</w:t>
-      </w:r>
-      <w:proofErr w:type="spellStart"/>
-      <w:r>
-        <w:t>bodgeit</w:t>
-      </w:r>
-      <w:proofErr w:type="spellEnd"/>
-      <w:r>
-        <w:t xml:space="preserve"> --common-words=com.txt</w:t>
-      </w:r>
-    </w:p>
-    <w:p>
-      <w:pPr>
-        <w:pStyle w:val="ListParagraph"/>
-        <w:ind w:left="2160"/>
-      </w:pPr>
-      <w:r>
-        <w:t>OR</w:t>
-      </w:r>
-    </w:p>
-    <w:p>
-      <w:pPr>
-        <w:pStyle w:val="ListParagraph"/>
-        <w:ind w:left="2160"/>
-      </w:pPr>
-      <w:proofErr w:type="gramStart"/>
-      <w:r>
-        <w:t>discover</w:t>
-      </w:r>
-      <w:proofErr w:type="gramEnd"/>
-      <w:r>
-        <w:t xml:space="preserve"> http://127.0.0.1/dvwa/login.php --custom-</w:t>
-      </w:r>
-      <w:proofErr w:type="spellStart"/>
-      <w:r>
-        <w:t>auth</w:t>
-      </w:r>
-      <w:proofErr w:type="spellEnd"/>
-      <w:r>
-        <w:t>=</w:t>
-      </w:r>
-      <w:proofErr w:type="spellStart"/>
-      <w:r>
-        <w:t>dvwa</w:t>
-      </w:r>
-      <w:proofErr w:type="spellEnd"/>
-      <w:r>
-        <w:t xml:space="preserve"> --common-words=com.txt</w:t>
-      </w:r>
     </w:p>
     <w:sectPr>
       <w:pgSz w:w="12240" w:h="15840"/>

</xml_diff>

<commit_message>
Fixed bugs in test and analyze, updated vectors and sensitive lists and updated the readme
</commit_message>
<xml_diff>
--- a/swen-331-fuzzer/FuzzerReadMe.docx
+++ b/swen-331-fuzzer/FuzzerReadMe.docx
@@ -447,8 +447,13 @@
         <w:pStyle w:val="ListParagraph"/>
         <w:ind w:left="2160"/>
       </w:pPr>
-      <w:r>
-        <w:t xml:space="preserve">discover </w:t>
+      <w:proofErr w:type="gramStart"/>
+      <w:r>
+        <w:t>discover</w:t>
+      </w:r>
+      <w:proofErr w:type="gramEnd"/>
+      <w:r>
+        <w:t xml:space="preserve"> </w:t>
       </w:r>
       <w:r>
         <w:t xml:space="preserve">http://127.0.0.1:8080/bodgeit/ </w:t>
@@ -472,8 +477,12 @@
       <w:r>
         <w:t xml:space="preserve"> --common-words=com.txt</w:t>
       </w:r>
-      <w:bookmarkStart w:id="0" w:name="_GoBack"/>
-      <w:bookmarkEnd w:id="0"/>
+    </w:p>
+    <w:p>
+      <w:pPr>
+        <w:pStyle w:val="ListParagraph"/>
+        <w:ind w:left="2160"/>
+      </w:pPr>
     </w:p>
     <w:sectPr>
       <w:pgSz w:w="12240" w:h="15840"/>

</xml_diff>